<commit_message>
Update the installation & SWMM_writer
</commit_message>
<xml_diff>
--- a/使用说明书.docx
+++ b/使用说明书.docx
@@ -331,448 +331,6 @@
     </w:p>
     <w:p>
       <w:pPr>
-        <w:pStyle w:val="2"/>
-        <w:spacing w:before="156"/>
-        <w:rPr>
-          <w:rFonts w:eastAsia="宋体" w:cs="Times New Roman"/>
-        </w:rPr>
-      </w:pPr>
-      <w:r>
-        <w:rPr>
-          <w:rFonts w:eastAsia="宋体" w:cs="Times New Roman"/>
-        </w:rPr>
-        <w:t>2. QGIS</w:t>
-      </w:r>
-      <w:r>
-        <w:rPr>
-          <w:rFonts w:eastAsia="宋体" w:cs="Times New Roman"/>
-        </w:rPr>
-        <w:t>内置</w:t>
-      </w:r>
-      <w:r>
-        <w:rPr>
-          <w:rFonts w:eastAsia="宋体" w:cs="Times New Roman"/>
-        </w:rPr>
-        <w:t>python</w:t>
-      </w:r>
-      <w:r>
-        <w:rPr>
-          <w:rFonts w:eastAsia="宋体" w:cs="Times New Roman"/>
-        </w:rPr>
-        <w:t>环境的搭建</w:t>
-      </w:r>
-    </w:p>
-    <w:p>
-      <w:pPr>
-        <w:pStyle w:val="ae"/>
-        <w:numPr>
-          <w:ilvl w:val="0"/>
-          <w:numId w:val="9"/>
-        </w:numPr>
-        <w:ind w:firstLineChars="0"/>
-        <w:rPr>
-          <w:rFonts w:ascii="Times New Roman" w:eastAsia="宋体" w:hAnsi="Times New Roman" w:cs="Times New Roman"/>
-        </w:rPr>
-      </w:pPr>
-      <w:r>
-        <w:rPr>
-          <w:rFonts w:ascii="Times New Roman" w:eastAsia="宋体" w:hAnsi="Times New Roman" w:cs="Times New Roman" w:hint="eastAsia"/>
-        </w:rPr>
-        <w:t>找到</w:t>
-      </w:r>
-      <w:r>
-        <w:rPr>
-          <w:rFonts w:ascii="Times New Roman" w:eastAsia="宋体" w:hAnsi="Times New Roman" w:cs="Times New Roman" w:hint="eastAsia"/>
-        </w:rPr>
-        <w:t>QGIS</w:t>
-      </w:r>
-      <w:r>
-        <w:rPr>
-          <w:rFonts w:ascii="Times New Roman" w:eastAsia="宋体" w:hAnsi="Times New Roman" w:cs="Times New Roman" w:hint="eastAsia"/>
-        </w:rPr>
-        <w:t>的安装路径，示例</w:t>
-      </w:r>
-      <w:r>
-        <w:rPr>
-          <w:rFonts w:ascii="Times New Roman" w:eastAsia="宋体" w:hAnsi="Times New Roman" w:cs="Times New Roman" w:hint="eastAsia"/>
-        </w:rPr>
-        <w:t>为</w:t>
-      </w:r>
-      <w:r>
-        <w:rPr>
-          <w:rFonts w:ascii="Times New Roman" w:eastAsia="宋体" w:hAnsi="Times New Roman" w:cs="Times New Roman" w:hint="eastAsia"/>
-        </w:rPr>
-        <w:t>C</w:t>
-      </w:r>
-      <w:r>
-        <w:rPr>
-          <w:rFonts w:ascii="Times New Roman" w:eastAsia="宋体" w:hAnsi="Times New Roman" w:cs="Times New Roman"/>
-        </w:rPr>
-        <w:t xml:space="preserve">:\Program </w:t>
-      </w:r>
-      <w:r>
-        <w:rPr>
-          <w:rFonts w:ascii="Times New Roman" w:eastAsia="宋体" w:hAnsi="Times New Roman" w:cs="Times New Roman" w:hint="eastAsia"/>
-        </w:rPr>
-        <w:t>F</w:t>
-      </w:r>
-      <w:r>
-        <w:rPr>
-          <w:rFonts w:ascii="Times New Roman" w:eastAsia="宋体" w:hAnsi="Times New Roman" w:cs="Times New Roman"/>
-        </w:rPr>
-        <w:t>iles\QGIS 3.22.6</w:t>
-      </w:r>
-    </w:p>
-    <w:p>
-      <w:pPr>
-        <w:pStyle w:val="ae"/>
-        <w:numPr>
-          <w:ilvl w:val="0"/>
-          <w:numId w:val="9"/>
-        </w:numPr>
-        <w:ind w:firstLineChars="0"/>
-        <w:rPr>
-          <w:rFonts w:ascii="Times New Roman" w:eastAsia="宋体" w:hAnsi="Times New Roman" w:cs="Times New Roman"/>
-        </w:rPr>
-      </w:pPr>
-      <w:r>
-        <w:rPr>
-          <w:rFonts w:ascii="Times New Roman" w:eastAsia="宋体" w:hAnsi="Times New Roman" w:cs="Times New Roman"/>
-        </w:rPr>
-        <w:t>解压</w:t>
-      </w:r>
-      <w:proofErr w:type="spellStart"/>
-      <w:r>
-        <w:rPr>
-          <w:rFonts w:ascii="Times New Roman" w:eastAsia="宋体" w:hAnsi="Times New Roman" w:cs="Times New Roman"/>
-        </w:rPr>
-        <w:t>rs_designer</w:t>
-      </w:r>
-      <w:proofErr w:type="spellEnd"/>
-      <w:r>
-        <w:rPr>
-          <w:rFonts w:ascii="Times New Roman" w:eastAsia="宋体" w:hAnsi="Times New Roman" w:cs="Times New Roman" w:hint="eastAsia"/>
-        </w:rPr>
-        <w:t>安装文件及文档</w:t>
-      </w:r>
-      <w:r>
-        <w:rPr>
-          <w:rFonts w:ascii="Times New Roman" w:eastAsia="宋体" w:hAnsi="Times New Roman" w:cs="Times New Roman"/>
-        </w:rPr>
-        <w:t>.</w:t>
-      </w:r>
-      <w:proofErr w:type="spellStart"/>
-      <w:r>
-        <w:rPr>
-          <w:rFonts w:ascii="Times New Roman" w:eastAsia="宋体" w:hAnsi="Times New Roman" w:cs="Times New Roman" w:hint="eastAsia"/>
-        </w:rPr>
-        <w:t>rar</w:t>
-      </w:r>
-      <w:proofErr w:type="spellEnd"/>
-      <w:r>
-        <w:rPr>
-          <w:rFonts w:ascii="Times New Roman" w:eastAsia="宋体" w:hAnsi="Times New Roman" w:cs="Times New Roman"/>
-        </w:rPr>
-        <w:t>，</w:t>
-      </w:r>
-      <w:r>
-        <w:rPr>
-          <w:rFonts w:ascii="Times New Roman" w:eastAsia="宋体" w:hAnsi="Times New Roman" w:cs="Times New Roman" w:hint="eastAsia"/>
-        </w:rPr>
-        <w:t>该压缩文件中有以下内容：</w:t>
-      </w:r>
-      <w:r>
-        <w:rPr>
-          <w:rFonts w:ascii="Times New Roman" w:eastAsia="宋体" w:hAnsi="Times New Roman" w:cs="Times New Roman" w:hint="eastAsia"/>
-        </w:rPr>
-        <w:t>dependencies</w:t>
-      </w:r>
-      <w:r>
-        <w:rPr>
-          <w:rFonts w:ascii="Times New Roman" w:eastAsia="宋体" w:hAnsi="Times New Roman" w:cs="Times New Roman" w:hint="eastAsia"/>
-        </w:rPr>
-        <w:t>文件夹、</w:t>
-      </w:r>
-      <w:r>
-        <w:rPr>
-          <w:rFonts w:ascii="Times New Roman" w:eastAsia="宋体" w:hAnsi="Times New Roman" w:cs="Times New Roman" w:hint="eastAsia"/>
-        </w:rPr>
-        <w:t>tutorial</w:t>
-      </w:r>
-      <w:r>
-        <w:rPr>
-          <w:rFonts w:ascii="Times New Roman" w:eastAsia="宋体" w:hAnsi="Times New Roman" w:cs="Times New Roman" w:hint="eastAsia"/>
-        </w:rPr>
-        <w:t>文件夹、</w:t>
-      </w:r>
-      <w:r>
-        <w:rPr>
-          <w:rFonts w:ascii="Times New Roman" w:eastAsia="宋体" w:hAnsi="Times New Roman" w:cs="Times New Roman" w:hint="eastAsia"/>
-        </w:rPr>
-        <w:t>rs</w:t>
-      </w:r>
-      <w:r>
-        <w:rPr>
-          <w:rFonts w:ascii="Times New Roman" w:eastAsia="宋体" w:hAnsi="Times New Roman" w:cs="Times New Roman"/>
-        </w:rPr>
-        <w:t>_designer.zip</w:t>
-      </w:r>
-      <w:r>
-        <w:rPr>
-          <w:rFonts w:ascii="Times New Roman" w:eastAsia="宋体" w:hAnsi="Times New Roman" w:cs="Times New Roman" w:hint="eastAsia"/>
-        </w:rPr>
-        <w:t>、</w:t>
-      </w:r>
-      <w:r>
-        <w:rPr>
-          <w:rFonts w:ascii="Times New Roman" w:eastAsia="宋体" w:hAnsi="Times New Roman" w:cs="Times New Roman" w:hint="eastAsia"/>
-        </w:rPr>
-        <w:t>install</w:t>
-      </w:r>
-      <w:r>
-        <w:rPr>
-          <w:rFonts w:ascii="Times New Roman" w:eastAsia="宋体" w:hAnsi="Times New Roman" w:cs="Times New Roman"/>
-        </w:rPr>
-        <w:t>.bat</w:t>
-      </w:r>
-      <w:r>
-        <w:rPr>
-          <w:rFonts w:ascii="Times New Roman" w:eastAsia="宋体" w:hAnsi="Times New Roman" w:cs="Times New Roman" w:hint="eastAsia"/>
-        </w:rPr>
-        <w:t>、</w:t>
-      </w:r>
-      <w:r>
-        <w:rPr>
-          <w:rFonts w:ascii="Times New Roman" w:eastAsia="宋体" w:hAnsi="Times New Roman" w:cs="Times New Roman" w:hint="eastAsia"/>
-        </w:rPr>
-        <w:t>requirements</w:t>
-      </w:r>
-      <w:r>
-        <w:rPr>
-          <w:rFonts w:ascii="Times New Roman" w:eastAsia="宋体" w:hAnsi="Times New Roman" w:cs="Times New Roman"/>
-        </w:rPr>
-        <w:t>.txt</w:t>
-      </w:r>
-      <w:r>
-        <w:rPr>
-          <w:rFonts w:ascii="Times New Roman" w:eastAsia="宋体" w:hAnsi="Times New Roman" w:cs="Times New Roman" w:hint="eastAsia"/>
-        </w:rPr>
-        <w:t>及使用说明书。</w:t>
-      </w:r>
-    </w:p>
-    <w:p>
-      <w:pPr>
-        <w:pStyle w:val="ae"/>
-        <w:numPr>
-          <w:ilvl w:val="0"/>
-          <w:numId w:val="9"/>
-        </w:numPr>
-        <w:ind w:firstLineChars="0"/>
-        <w:rPr>
-          <w:rFonts w:ascii="Times New Roman" w:eastAsia="宋体" w:hAnsi="Times New Roman" w:cs="Times New Roman"/>
-        </w:rPr>
-      </w:pPr>
-      <w:r>
-        <w:rPr>
-          <w:rFonts w:ascii="Times New Roman" w:eastAsia="宋体" w:hAnsi="Times New Roman" w:cs="Times New Roman" w:hint="eastAsia"/>
-        </w:rPr>
-        <w:t>打开记事本，将</w:t>
-      </w:r>
-      <w:r>
-        <w:rPr>
-          <w:rFonts w:ascii="Times New Roman" w:eastAsia="宋体" w:hAnsi="Times New Roman" w:cs="Times New Roman" w:hint="eastAsia"/>
-        </w:rPr>
-        <w:t>install</w:t>
-      </w:r>
-      <w:r>
-        <w:rPr>
-          <w:rFonts w:ascii="Times New Roman" w:eastAsia="宋体" w:hAnsi="Times New Roman" w:cs="Times New Roman"/>
-        </w:rPr>
-        <w:t>.bat</w:t>
-      </w:r>
-      <w:r>
-        <w:rPr>
-          <w:rFonts w:ascii="Times New Roman" w:eastAsia="宋体" w:hAnsi="Times New Roman" w:cs="Times New Roman" w:hint="eastAsia"/>
-        </w:rPr>
-        <w:t>文件拖入记事本中，如下图所示。修改</w:t>
-      </w:r>
-      <w:r>
-        <w:rPr>
-          <w:rFonts w:ascii="Times New Roman" w:eastAsia="宋体" w:hAnsi="Times New Roman" w:cs="Times New Roman" w:hint="eastAsia"/>
-        </w:rPr>
-        <w:t>OSGEO</w:t>
-      </w:r>
-      <w:r>
-        <w:rPr>
-          <w:rFonts w:ascii="Times New Roman" w:eastAsia="宋体" w:hAnsi="Times New Roman" w:cs="Times New Roman"/>
-        </w:rPr>
-        <w:t>4W_ROOT</w:t>
-      </w:r>
-      <w:r>
-        <w:rPr>
-          <w:rFonts w:ascii="Times New Roman" w:eastAsia="宋体" w:hAnsi="Times New Roman" w:cs="Times New Roman" w:hint="eastAsia"/>
-        </w:rPr>
-        <w:t>路径为</w:t>
-      </w:r>
-      <w:r>
-        <w:rPr>
-          <w:rFonts w:ascii="Times New Roman" w:eastAsia="宋体" w:hAnsi="Times New Roman" w:cs="Times New Roman" w:hint="eastAsia"/>
-        </w:rPr>
-        <w:t>QGIS</w:t>
-      </w:r>
-      <w:r>
-        <w:rPr>
-          <w:rFonts w:ascii="Times New Roman" w:eastAsia="宋体" w:hAnsi="Times New Roman" w:cs="Times New Roman" w:hint="eastAsia"/>
-        </w:rPr>
-        <w:t>的安装路径后保存。</w:t>
-      </w:r>
-    </w:p>
-    <w:p>
-      <w:pPr>
-        <w:rPr>
-          <w:rFonts w:ascii="Times New Roman" w:eastAsia="宋体" w:hAnsi="Times New Roman" w:cs="Times New Roman"/>
-        </w:rPr>
-      </w:pPr>
-      <w:r>
-        <w:rPr>
-          <w:noProof/>
-        </w:rPr>
-        <w:drawing>
-          <wp:inline distT="0" distB="0" distL="0" distR="0" wp14:anchorId="65F02D2A" wp14:editId="4A01A044">
-            <wp:extent cx="3693931" cy="2432231"/>
-            <wp:effectExtent l="0" t="0" r="1905" b="6350"/>
-            <wp:docPr id="4" name="图片 4"/>
-            <wp:cNvGraphicFramePr>
-              <a:graphicFrameLocks xmlns:a="http://schemas.openxmlformats.org/drawingml/2006/main" noChangeAspect="1"/>
-            </wp:cNvGraphicFramePr>
-            <a:graphic xmlns:a="http://schemas.openxmlformats.org/drawingml/2006/main">
-              <a:graphicData uri="http://schemas.openxmlformats.org/drawingml/2006/picture">
-                <pic:pic xmlns:pic="http://schemas.openxmlformats.org/drawingml/2006/picture">
-                  <pic:nvPicPr>
-                    <pic:cNvPr id="1" name=""/>
-                    <pic:cNvPicPr/>
-                  </pic:nvPicPr>
-                  <pic:blipFill>
-                    <a:blip r:embed="rId8"/>
-                    <a:stretch>
-                      <a:fillRect/>
-                    </a:stretch>
-                  </pic:blipFill>
-                  <pic:spPr>
-                    <a:xfrm>
-                      <a:off x="0" y="0"/>
-                      <a:ext cx="3695582" cy="2433318"/>
-                    </a:xfrm>
-                    <a:prstGeom prst="rect">
-                      <a:avLst/>
-                    </a:prstGeom>
-                  </pic:spPr>
-                </pic:pic>
-              </a:graphicData>
-            </a:graphic>
-          </wp:inline>
-        </w:drawing>
-      </w:r>
-    </w:p>
-    <w:p>
-      <w:pPr>
-        <w:pStyle w:val="ae"/>
-        <w:numPr>
-          <w:ilvl w:val="0"/>
-          <w:numId w:val="9"/>
-        </w:numPr>
-        <w:ind w:firstLineChars="0"/>
-        <w:rPr>
-          <w:rFonts w:ascii="Times New Roman" w:eastAsia="宋体" w:hAnsi="Times New Roman" w:cs="Times New Roman"/>
-        </w:rPr>
-      </w:pPr>
-      <w:r>
-        <w:rPr>
-          <w:rFonts w:ascii="Times New Roman" w:eastAsia="宋体" w:hAnsi="Times New Roman" w:cs="Times New Roman" w:hint="eastAsia"/>
-        </w:rPr>
-        <w:t>双击</w:t>
-      </w:r>
-      <w:r>
-        <w:rPr>
-          <w:rFonts w:ascii="Times New Roman" w:eastAsia="宋体" w:hAnsi="Times New Roman" w:cs="Times New Roman" w:hint="eastAsia"/>
-        </w:rPr>
-        <w:t>install</w:t>
-      </w:r>
-      <w:r>
-        <w:rPr>
-          <w:rFonts w:ascii="Times New Roman" w:eastAsia="宋体" w:hAnsi="Times New Roman" w:cs="Times New Roman"/>
-        </w:rPr>
-        <w:t>.bat</w:t>
-      </w:r>
-      <w:r>
-        <w:rPr>
-          <w:rFonts w:ascii="Times New Roman" w:eastAsia="宋体" w:hAnsi="Times New Roman" w:cs="Times New Roman" w:hint="eastAsia"/>
-        </w:rPr>
-        <w:t>即可完成</w:t>
-      </w:r>
-      <w:r>
-        <w:rPr>
-          <w:rFonts w:ascii="Times New Roman" w:eastAsia="宋体" w:hAnsi="Times New Roman" w:cs="Times New Roman" w:hint="eastAsia"/>
-        </w:rPr>
-        <w:t>python</w:t>
-      </w:r>
-      <w:r>
-        <w:rPr>
-          <w:rFonts w:ascii="Times New Roman" w:eastAsia="宋体" w:hAnsi="Times New Roman" w:cs="Times New Roman" w:hint="eastAsia"/>
-        </w:rPr>
-        <w:t>环境的配置和搭建。</w:t>
-      </w:r>
-    </w:p>
-    <w:p>
-      <w:pPr>
-        <w:rPr>
-          <w:rFonts w:ascii="Times New Roman" w:eastAsia="宋体" w:hAnsi="Times New Roman" w:cs="Times New Roman"/>
-        </w:rPr>
-      </w:pPr>
-      <w:r>
-        <w:rPr>
-          <w:noProof/>
-        </w:rPr>
-        <w:lastRenderedPageBreak/>
-        <w:drawing>
-          <wp:inline distT="0" distB="0" distL="0" distR="0" wp14:anchorId="2B56C2BD" wp14:editId="749CB8C3">
-            <wp:extent cx="5274310" cy="2750820"/>
-            <wp:effectExtent l="0" t="0" r="2540" b="0"/>
-            <wp:docPr id="12" name="图片 12"/>
-            <wp:cNvGraphicFramePr>
-              <a:graphicFrameLocks xmlns:a="http://schemas.openxmlformats.org/drawingml/2006/main" noChangeAspect="1"/>
-            </wp:cNvGraphicFramePr>
-            <a:graphic xmlns:a="http://schemas.openxmlformats.org/drawingml/2006/main">
-              <a:graphicData uri="http://schemas.openxmlformats.org/drawingml/2006/picture">
-                <pic:pic xmlns:pic="http://schemas.openxmlformats.org/drawingml/2006/picture">
-                  <pic:nvPicPr>
-                    <pic:cNvPr id="1" name=""/>
-                    <pic:cNvPicPr/>
-                  </pic:nvPicPr>
-                  <pic:blipFill>
-                    <a:blip r:embed="rId9"/>
-                    <a:stretch>
-                      <a:fillRect/>
-                    </a:stretch>
-                  </pic:blipFill>
-                  <pic:spPr>
-                    <a:xfrm>
-                      <a:off x="0" y="0"/>
-                      <a:ext cx="5274310" cy="2750820"/>
-                    </a:xfrm>
-                    <a:prstGeom prst="rect">
-                      <a:avLst/>
-                    </a:prstGeom>
-                  </pic:spPr>
-                </pic:pic>
-              </a:graphicData>
-            </a:graphic>
-          </wp:inline>
-        </w:drawing>
-      </w:r>
-    </w:p>
-    <w:p>
-      <w:pPr>
         <w:rPr>
           <w:rFonts w:ascii="Times New Roman" w:eastAsia="宋体" w:hAnsi="Times New Roman" w:cs="Times New Roman"/>
         </w:rPr>
@@ -790,22 +348,26 @@
         <w:rPr>
           <w:rFonts w:eastAsia="宋体" w:cs="Times New Roman"/>
         </w:rPr>
-        <w:t xml:space="preserve">3. </w:t>
+        <w:t>2</w:t>
       </w:r>
       <w:r>
         <w:rPr>
           <w:rFonts w:eastAsia="宋体" w:cs="Times New Roman"/>
         </w:rPr>
+        <w:t xml:space="preserve">. </w:t>
+      </w:r>
+      <w:r>
+        <w:rPr>
+          <w:rFonts w:eastAsia="宋体" w:cs="Times New Roman"/>
+        </w:rPr>
         <w:t>雨水自排管网自动设计</w:t>
       </w:r>
-      <w:proofErr w:type="spellStart"/>
       <w:r>
         <w:rPr>
           <w:rFonts w:eastAsia="宋体" w:cs="Times New Roman"/>
         </w:rPr>
         <w:t>rs_designer</w:t>
       </w:r>
-      <w:proofErr w:type="spellEnd"/>
       <w:r>
         <w:rPr>
           <w:rFonts w:eastAsia="宋体" w:cs="Times New Roman"/>
@@ -843,7 +405,7 @@
                     </pic:cNvPicPr>
                   </pic:nvPicPr>
                   <pic:blipFill>
-                    <a:blip r:embed="rId10">
+                    <a:blip r:embed="rId8">
                       <a:extLst>
                         <a:ext uri="{28A0092B-C50C-407E-A947-70E740481C1C}">
                           <a14:useLocalDpi xmlns:a14="http://schemas.microsoft.com/office/drawing/2010/main" val="0"/>
@@ -877,12 +439,168 @@
     </w:p>
     <w:p>
       <w:pPr>
+        <w:pStyle w:val="ae"/>
+        <w:numPr>
+          <w:ilvl w:val="0"/>
+          <w:numId w:val="9"/>
+        </w:numPr>
+        <w:ind w:firstLineChars="0"/>
         <w:rPr>
           <w:rFonts w:ascii="Times New Roman" w:eastAsia="宋体" w:hAnsi="Times New Roman" w:cs="Times New Roman"/>
         </w:rPr>
       </w:pPr>
       <w:r>
         <w:rPr>
+          <w:rFonts w:ascii="Times New Roman" w:eastAsia="宋体" w:hAnsi="Times New Roman" w:cs="Times New Roman" w:hint="eastAsia"/>
+        </w:rPr>
+        <w:t>找到</w:t>
+      </w:r>
+      <w:r>
+        <w:rPr>
+          <w:rFonts w:ascii="Times New Roman" w:eastAsia="宋体" w:hAnsi="Times New Roman" w:cs="Times New Roman" w:hint="eastAsia"/>
+        </w:rPr>
+        <w:t>QGIS</w:t>
+      </w:r>
+      <w:r>
+        <w:rPr>
+          <w:rFonts w:ascii="Times New Roman" w:eastAsia="宋体" w:hAnsi="Times New Roman" w:cs="Times New Roman" w:hint="eastAsia"/>
+        </w:rPr>
+        <w:t>的安装路径，示例</w:t>
+      </w:r>
+      <w:r>
+        <w:rPr>
+          <w:rFonts w:ascii="Times New Roman" w:eastAsia="宋体" w:hAnsi="Times New Roman" w:cs="Times New Roman" w:hint="eastAsia"/>
+        </w:rPr>
+        <w:t>为</w:t>
+      </w:r>
+      <w:r>
+        <w:rPr>
+          <w:rFonts w:ascii="Times New Roman" w:eastAsia="宋体" w:hAnsi="Times New Roman" w:cs="Times New Roman" w:hint="eastAsia"/>
+        </w:rPr>
+        <w:t>C</w:t>
+      </w:r>
+      <w:r>
+        <w:rPr>
+          <w:rFonts w:ascii="Times New Roman" w:eastAsia="宋体" w:hAnsi="Times New Roman" w:cs="Times New Roman"/>
+        </w:rPr>
+        <w:t xml:space="preserve">:\Program </w:t>
+      </w:r>
+      <w:r>
+        <w:rPr>
+          <w:rFonts w:ascii="Times New Roman" w:eastAsia="宋体" w:hAnsi="Times New Roman" w:cs="Times New Roman" w:hint="eastAsia"/>
+        </w:rPr>
+        <w:t>F</w:t>
+      </w:r>
+      <w:r>
+        <w:rPr>
+          <w:rFonts w:ascii="Times New Roman" w:eastAsia="宋体" w:hAnsi="Times New Roman" w:cs="Times New Roman"/>
+        </w:rPr>
+        <w:t>iles\QGIS 3.22.6</w:t>
+      </w:r>
+    </w:p>
+    <w:p>
+      <w:pPr>
+        <w:pStyle w:val="ae"/>
+        <w:numPr>
+          <w:ilvl w:val="0"/>
+          <w:numId w:val="9"/>
+        </w:numPr>
+        <w:ind w:firstLineChars="0"/>
+        <w:rPr>
+          <w:rFonts w:ascii="Times New Roman" w:eastAsia="宋体" w:hAnsi="Times New Roman" w:cs="Times New Roman"/>
+        </w:rPr>
+      </w:pPr>
+      <w:r>
+        <w:rPr>
+          <w:rFonts w:ascii="Times New Roman" w:eastAsia="宋体" w:hAnsi="Times New Roman" w:cs="Times New Roman"/>
+        </w:rPr>
+        <w:t>解压</w:t>
+      </w:r>
+      <w:proofErr w:type="spellStart"/>
+      <w:r>
+        <w:rPr>
+          <w:rFonts w:ascii="Times New Roman" w:eastAsia="宋体" w:hAnsi="Times New Roman" w:cs="Times New Roman"/>
+        </w:rPr>
+        <w:t>rs_designer</w:t>
+      </w:r>
+      <w:proofErr w:type="spellEnd"/>
+      <w:r>
+        <w:rPr>
+          <w:rFonts w:ascii="Times New Roman" w:eastAsia="宋体" w:hAnsi="Times New Roman" w:cs="Times New Roman" w:hint="eastAsia"/>
+        </w:rPr>
+        <w:t>安装文件及文档</w:t>
+      </w:r>
+      <w:r>
+        <w:rPr>
+          <w:rFonts w:ascii="Times New Roman" w:eastAsia="宋体" w:hAnsi="Times New Roman" w:cs="Times New Roman"/>
+        </w:rPr>
+        <w:t>.</w:t>
+      </w:r>
+      <w:proofErr w:type="spellStart"/>
+      <w:r>
+        <w:rPr>
+          <w:rFonts w:ascii="Times New Roman" w:eastAsia="宋体" w:hAnsi="Times New Roman" w:cs="Times New Roman" w:hint="eastAsia"/>
+        </w:rPr>
+        <w:t>rar</w:t>
+      </w:r>
+      <w:proofErr w:type="spellEnd"/>
+      <w:r>
+        <w:rPr>
+          <w:rFonts w:ascii="Times New Roman" w:eastAsia="宋体" w:hAnsi="Times New Roman" w:cs="Times New Roman"/>
+        </w:rPr>
+        <w:t>，</w:t>
+      </w:r>
+      <w:r>
+        <w:rPr>
+          <w:rFonts w:ascii="Times New Roman" w:eastAsia="宋体" w:hAnsi="Times New Roman" w:cs="Times New Roman" w:hint="eastAsia"/>
+        </w:rPr>
+        <w:t>该压缩文件中有以下内容：</w:t>
+      </w:r>
+      <w:r>
+        <w:rPr>
+          <w:rFonts w:ascii="Times New Roman" w:eastAsia="宋体" w:hAnsi="Times New Roman" w:cs="Times New Roman" w:hint="eastAsia"/>
+        </w:rPr>
+        <w:t xml:space="preserve"> tutorial</w:t>
+      </w:r>
+      <w:r>
+        <w:rPr>
+          <w:rFonts w:ascii="Times New Roman" w:eastAsia="宋体" w:hAnsi="Times New Roman" w:cs="Times New Roman" w:hint="eastAsia"/>
+        </w:rPr>
+        <w:t>文件夹、</w:t>
+      </w:r>
+      <w:r>
+        <w:rPr>
+          <w:rFonts w:ascii="Times New Roman" w:eastAsia="宋体" w:hAnsi="Times New Roman" w:cs="Times New Roman" w:hint="eastAsia"/>
+        </w:rPr>
+        <w:t>rs</w:t>
+      </w:r>
+      <w:r>
+        <w:rPr>
+          <w:rFonts w:ascii="Times New Roman" w:eastAsia="宋体" w:hAnsi="Times New Roman" w:cs="Times New Roman"/>
+        </w:rPr>
+        <w:t>_designer.zip</w:t>
+      </w:r>
+      <w:r>
+        <w:rPr>
+          <w:rFonts w:ascii="Times New Roman" w:eastAsia="宋体" w:hAnsi="Times New Roman" w:cs="Times New Roman" w:hint="eastAsia"/>
+        </w:rPr>
+        <w:t>及使用说明书。</w:t>
+      </w:r>
+    </w:p>
+    <w:p>
+      <w:pPr>
+        <w:pStyle w:val="ae"/>
+        <w:numPr>
+          <w:ilvl w:val="0"/>
+          <w:numId w:val="9"/>
+        </w:numPr>
+        <w:ind w:firstLineChars="0"/>
+        <w:rPr>
+          <w:rFonts w:ascii="Times New Roman" w:eastAsia="宋体" w:hAnsi="Times New Roman" w:cs="Times New Roman"/>
+        </w:rPr>
+      </w:pPr>
+      <w:r>
+        <w:rPr>
           <w:rFonts w:ascii="Times New Roman" w:eastAsia="宋体" w:hAnsi="Times New Roman" w:cs="Times New Roman"/>
         </w:rPr>
         <w:t>打开</w:t>
@@ -945,7 +663,122 @@
         <w:rPr>
           <w:rFonts w:ascii="Times New Roman" w:eastAsia="宋体" w:hAnsi="Times New Roman" w:cs="Times New Roman"/>
         </w:rPr>
-        <w:t>。出现</w:t>
+        <w:t>。</w:t>
+      </w:r>
+    </w:p>
+    <w:p>
+      <w:pPr>
+        <w:pStyle w:val="ae"/>
+        <w:numPr>
+          <w:ilvl w:val="0"/>
+          <w:numId w:val="9"/>
+        </w:numPr>
+        <w:ind w:firstLineChars="0"/>
+        <w:rPr>
+          <w:rFonts w:ascii="Times New Roman" w:eastAsia="宋体" w:hAnsi="Times New Roman" w:cs="Times New Roman"/>
+        </w:rPr>
+      </w:pPr>
+      <w:r>
+        <w:rPr>
+          <w:rFonts w:ascii="Times New Roman" w:eastAsia="宋体" w:hAnsi="Times New Roman" w:cs="Times New Roman" w:hint="eastAsia"/>
+        </w:rPr>
+        <w:t>程序会自动配置插件所需的</w:t>
+      </w:r>
+      <w:r>
+        <w:rPr>
+          <w:rFonts w:ascii="Times New Roman" w:eastAsia="宋体" w:hAnsi="Times New Roman" w:cs="Times New Roman" w:hint="eastAsia"/>
+        </w:rPr>
+        <w:t>python</w:t>
+      </w:r>
+      <w:r>
+        <w:rPr>
+          <w:rFonts w:ascii="Times New Roman" w:eastAsia="宋体" w:hAnsi="Times New Roman" w:cs="Times New Roman" w:hint="eastAsia"/>
+        </w:rPr>
+        <w:t>环境依赖库，</w:t>
+      </w:r>
+      <w:r>
+        <w:rPr>
+          <w:rFonts w:ascii="Times New Roman" w:eastAsia="宋体" w:hAnsi="Times New Roman" w:cs="Times New Roman" w:hint="eastAsia"/>
+        </w:rPr>
+        <w:t>出现如下所示的控制台界面，配置完成后会自动关闭。</w:t>
+      </w:r>
+      <w:bookmarkStart w:id="0" w:name="_GoBack"/>
+      <w:bookmarkEnd w:id="0"/>
+    </w:p>
+    <w:p>
+      <w:pPr>
+        <w:pStyle w:val="ae"/>
+        <w:ind w:left="420" w:firstLineChars="0" w:firstLine="0"/>
+        <w:rPr>
+          <w:rFonts w:ascii="Times New Roman" w:eastAsia="宋体" w:hAnsi="Times New Roman" w:cs="Times New Roman" w:hint="eastAsia"/>
+        </w:rPr>
+      </w:pPr>
+      <w:r>
+        <w:rPr>
+          <w:noProof/>
+        </w:rPr>
+        <w:lastRenderedPageBreak/>
+        <w:drawing>
+          <wp:inline distT="0" distB="0" distL="0" distR="0" wp14:anchorId="4E629844" wp14:editId="37783CC6">
+            <wp:extent cx="5274310" cy="2389068"/>
+            <wp:effectExtent l="0" t="0" r="2540" b="0"/>
+            <wp:docPr id="12" name="图片 12"/>
+            <wp:cNvGraphicFramePr>
+              <a:graphicFrameLocks xmlns:a="http://schemas.openxmlformats.org/drawingml/2006/main" noChangeAspect="1"/>
+            </wp:cNvGraphicFramePr>
+            <a:graphic xmlns:a="http://schemas.openxmlformats.org/drawingml/2006/main">
+              <a:graphicData uri="http://schemas.openxmlformats.org/drawingml/2006/picture">
+                <pic:pic xmlns:pic="http://schemas.openxmlformats.org/drawingml/2006/picture">
+                  <pic:nvPicPr>
+                    <pic:cNvPr id="1" name=""/>
+                    <pic:cNvPicPr/>
+                  </pic:nvPicPr>
+                  <pic:blipFill rotWithShape="1">
+                    <a:blip r:embed="rId9"/>
+                    <a:srcRect b="13151"/>
+                    <a:stretch/>
+                  </pic:blipFill>
+                  <pic:spPr bwMode="auto">
+                    <a:xfrm>
+                      <a:off x="0" y="0"/>
+                      <a:ext cx="5274310" cy="2389068"/>
+                    </a:xfrm>
+                    <a:prstGeom prst="rect">
+                      <a:avLst/>
+                    </a:prstGeom>
+                    <a:ln>
+                      <a:noFill/>
+                    </a:ln>
+                    <a:extLst>
+                      <a:ext uri="{53640926-AAD7-44D8-BBD7-CCE9431645EC}">
+                        <a14:shadowObscured xmlns:a14="http://schemas.microsoft.com/office/drawing/2010/main"/>
+                      </a:ext>
+                    </a:extLst>
+                  </pic:spPr>
+                </pic:pic>
+              </a:graphicData>
+            </a:graphic>
+          </wp:inline>
+        </w:drawing>
+      </w:r>
+    </w:p>
+    <w:p>
+      <w:pPr>
+        <w:pStyle w:val="ae"/>
+        <w:numPr>
+          <w:ilvl w:val="0"/>
+          <w:numId w:val="9"/>
+        </w:numPr>
+        <w:ind w:firstLineChars="0"/>
+        <w:rPr>
+          <w:rFonts w:ascii="Times New Roman" w:eastAsia="宋体" w:hAnsi="Times New Roman" w:cs="Times New Roman"/>
+        </w:rPr>
+      </w:pPr>
+      <w:r>
+        <w:rPr>
+          <w:rFonts w:ascii="Times New Roman" w:eastAsia="宋体" w:hAnsi="Times New Roman" w:cs="Times New Roman"/>
+        </w:rPr>
+        <w:t>出现</w:t>
       </w:r>
       <w:r>
         <w:rPr>
@@ -1093,7 +926,6 @@
           <w:rFonts w:ascii="Times New Roman" w:eastAsia="宋体" w:hAnsi="Times New Roman" w:cs="Times New Roman"/>
           <w:noProof/>
         </w:rPr>
-        <w:lastRenderedPageBreak/>
         <w:drawing>
           <wp:inline distT="0" distB="0" distL="0" distR="0">
             <wp:extent cx="5274310" cy="1287780"/>
@@ -1112,7 +944,7 @@
                     </pic:cNvPicPr>
                   </pic:nvPicPr>
                   <pic:blipFill>
-                    <a:blip r:embed="rId11"/>
+                    <a:blip r:embed="rId10"/>
                     <a:stretch>
                       <a:fillRect/>
                     </a:stretch>
@@ -1212,7 +1044,7 @@
                     </pic:cNvPicPr>
                   </pic:nvPicPr>
                   <pic:blipFill>
-                    <a:blip r:embed="rId12"/>
+                    <a:blip r:embed="rId11"/>
                     <a:stretch>
                       <a:fillRect/>
                     </a:stretch>
@@ -1243,6 +1075,7 @@
         <w:rPr>
           <w:rFonts w:ascii="Times New Roman" w:eastAsia="宋体" w:hAnsi="Times New Roman" w:cs="Times New Roman" w:hint="eastAsia"/>
         </w:rPr>
+        <w:lastRenderedPageBreak/>
         <w:t>根据规划项目范围的道路中心线、河道面和道路面等数据，设计雨水管网的平面布局结构，形成管网的布置形式，导出雨水管网节点、管道、汇水分区及排口系统范围等设计结果。主要包括以下内容：</w:t>
       </w:r>
     </w:p>
@@ -1480,7 +1313,6 @@
         <w:rPr>
           <w:rFonts w:ascii="Times New Roman" w:eastAsia="宋体" w:hAnsi="Times New Roman" w:cs="Times New Roman" w:hint="eastAsia"/>
         </w:rPr>
-        <w:lastRenderedPageBreak/>
         <w:t>排口河道</w:t>
       </w:r>
       <w:r>
@@ -3928,14 +3760,7 @@
         <w:rPr>
           <w:rFonts w:ascii="Times New Roman" w:eastAsia="宋体" w:hAnsi="Times New Roman" w:cs="Times New Roman" w:hint="eastAsia"/>
         </w:rPr>
-        <w:t>格式多边形数据。若考虑邻近河道区域散排入河，则</w:t>
-      </w:r>
-      <w:r>
-        <w:rPr>
-          <w:rFonts w:ascii="Times New Roman" w:eastAsia="宋体" w:hAnsi="Times New Roman" w:cs="Times New Roman" w:hint="eastAsia"/>
-        </w:rPr>
-        <w:lastRenderedPageBreak/>
-        <w:t>会生成河道散排区域，根据河道边线节点划分生成。</w:t>
+        <w:t>格式多边形数据。若考虑邻近河道区域散排入河，则会生成河道散排区域，根据河道边线节点划分生成。</w:t>
       </w:r>
     </w:p>
     <w:p>
@@ -4021,7 +3846,7 @@
                     </pic:cNvPicPr>
                   </pic:nvPicPr>
                   <pic:blipFill>
-                    <a:blip r:embed="rId13"/>
+                    <a:blip r:embed="rId12"/>
                     <a:stretch>
                       <a:fillRect/>
                     </a:stretch>
@@ -4172,6 +3997,7 @@
           <w:bCs/>
           <w:szCs w:val="24"/>
         </w:rPr>
+        <w:lastRenderedPageBreak/>
         <w:t>拓扑关系梳理：</w:t>
       </w:r>
       <w:r>
@@ -4591,7 +4417,6 @@
           <w:rFonts w:ascii="Times New Roman" w:eastAsia="宋体" w:hAnsi="Times New Roman" w:cs="Times New Roman"/>
           <w:szCs w:val="24"/>
         </w:rPr>
-        <w:lastRenderedPageBreak/>
         <w:t>布局属性：从传统手动布局设计方案中提取节点和排口等基本属性（勾选自动提取属性时可用）</w:t>
       </w:r>
       <w:r>
@@ -4634,7 +4459,7 @@
                     </pic:cNvPicPr>
                   </pic:nvPicPr>
                   <pic:blipFill>
-                    <a:blip r:embed="rId14"/>
+                    <a:blip r:embed="rId13"/>
                     <a:stretch>
                       <a:fillRect/>
                     </a:stretch>
@@ -4739,6 +4564,7 @@
         <w:rPr>
           <w:noProof/>
         </w:rPr>
+        <w:lastRenderedPageBreak/>
         <w:drawing>
           <wp:inline distT="0" distB="0" distL="0" distR="0">
             <wp:extent cx="1714500" cy="925830"/>
@@ -4757,7 +4583,7 @@
                     </pic:cNvPicPr>
                   </pic:nvPicPr>
                   <pic:blipFill>
-                    <a:blip r:embed="rId15"/>
+                    <a:blip r:embed="rId14"/>
                     <a:stretch>
                       <a:fillRect/>
                     </a:stretch>
@@ -4799,7 +4625,7 @@
                     </pic:cNvPicPr>
                   </pic:nvPicPr>
                   <pic:blipFill>
-                    <a:blip r:embed="rId16"/>
+                    <a:blip r:embed="rId15"/>
                     <a:stretch>
                       <a:fillRect/>
                     </a:stretch>
@@ -4841,7 +4667,7 @@
                     </pic:cNvPicPr>
                   </pic:nvPicPr>
                   <pic:blipFill>
-                    <a:blip r:embed="rId17"/>
+                    <a:blip r:embed="rId16"/>
                     <a:stretch>
                       <a:fillRect/>
                     </a:stretch>
@@ -4913,7 +4739,6 @@
           <w:rFonts w:ascii="Times New Roman" w:eastAsia="宋体" w:hAnsi="Times New Roman" w:cs="Times New Roman"/>
           <w:noProof/>
         </w:rPr>
-        <w:lastRenderedPageBreak/>
         <w:drawing>
           <wp:inline distT="0" distB="0" distL="0" distR="0">
             <wp:extent cx="5781675" cy="3126105"/>
@@ -4932,7 +4757,7 @@
                     </pic:cNvPicPr>
                   </pic:nvPicPr>
                   <pic:blipFill>
-                    <a:blip r:embed="rId18">
+                    <a:blip r:embed="rId17">
                       <a:extLst>
                         <a:ext uri="{28A0092B-C50C-407E-A947-70E740481C1C}">
                           <a14:useLocalDpi xmlns:a14="http://schemas.microsoft.com/office/drawing/2010/main" val="0"/>
@@ -6262,6 +6087,7 @@
               <w:rPr>
                 <w:rFonts w:ascii="Times New Roman" w:eastAsia="宋体" w:hAnsi="Times New Roman" w:cs="Times New Roman"/>
               </w:rPr>
+              <w:lastRenderedPageBreak/>
               <w:t>1.95≤q&lt;2.75</w:t>
             </w:r>
           </w:p>
@@ -6622,7 +6448,6 @@
               <w:rPr>
                 <w:rFonts w:ascii="Times New Roman" w:eastAsia="宋体" w:hAnsi="Times New Roman" w:cs="Times New Roman"/>
               </w:rPr>
-              <w:lastRenderedPageBreak/>
               <w:t>16≤q&lt;20</w:t>
             </w:r>
           </w:p>
@@ -6962,7 +6787,7 @@
                     </pic:cNvPicPr>
                   </pic:nvPicPr>
                   <pic:blipFill>
-                    <a:blip r:embed="rId19"/>
+                    <a:blip r:embed="rId18"/>
                     <a:stretch>
                       <a:fillRect/>
                     </a:stretch>
@@ -8400,6 +8225,7 @@
               <w:rPr>
                 <w:rFonts w:ascii="Times New Roman" w:eastAsia="宋体" w:hAnsi="Times New Roman" w:cs="Times New Roman"/>
               </w:rPr>
+              <w:lastRenderedPageBreak/>
               <w:t>us_node</w:t>
             </w:r>
             <w:proofErr w:type="spellEnd"/>
@@ -9080,7 +8906,6 @@
               <w:rPr>
                 <w:rFonts w:ascii="Times New Roman" w:eastAsia="宋体" w:hAnsi="Times New Roman" w:cs="Times New Roman"/>
               </w:rPr>
-              <w:lastRenderedPageBreak/>
               <w:t>I</w:t>
             </w:r>
           </w:p>
@@ -10802,7 +10627,14 @@
         <w:rPr>
           <w:rFonts w:ascii="Times New Roman" w:eastAsia="宋体" w:hAnsi="Times New Roman" w:cs="Times New Roman" w:hint="eastAsia"/>
         </w:rPr>
-        <w:t>根据项目范围内管网的水力计算结果导出的包含各水力参数的表格，按照各单独的排口服务范围为子系统分类整合，并根据树状排水管网由末端向排口根节点排序。水力计算表中呈现了各排口服务范围中所有管道的长度、汇水面积、流行时间、设计流量、管径、流速、水力坡度以及起终点地面标高、管内底标高、埋深等参数。</w:t>
+        <w:t>根据项目范围内管网的水力计算结果导出的包含各水力参数的表格，按照各单独的排口服务范围为子系统分类整合，并根据树状排水管网由末端向排口根节点排序。水力计算表中呈现</w:t>
+      </w:r>
+      <w:r>
+        <w:rPr>
+          <w:rFonts w:ascii="Times New Roman" w:eastAsia="宋体" w:hAnsi="Times New Roman" w:cs="Times New Roman" w:hint="eastAsia"/>
+        </w:rPr>
+        <w:lastRenderedPageBreak/>
+        <w:t>了各排口服务范围中所有管道的长度、汇水面积、流行时间、设计流量、管径、流速、水力坡度以及起终点地面标高、管内底标高、埋深等参数。</w:t>
       </w:r>
     </w:p>
     <w:p>
@@ -23376,7 +23208,7 @@
                     </pic:cNvPicPr>
                   </pic:nvPicPr>
                   <pic:blipFill>
-                    <a:blip r:embed="rId20"/>
+                    <a:blip r:embed="rId19"/>
                     <a:stretch>
                       <a:fillRect/>
                     </a:stretch>
@@ -23470,7 +23302,7 @@
                     </pic:cNvPicPr>
                   </pic:nvPicPr>
                   <pic:blipFill>
-                    <a:blip r:embed="rId21"/>
+                    <a:blip r:embed="rId20"/>
                     <a:stretch>
                       <a:fillRect/>
                     </a:stretch>
@@ -23683,7 +23515,7 @@
                     </pic:cNvPicPr>
                   </pic:nvPicPr>
                   <pic:blipFill>
-                    <a:blip r:embed="rId22"/>
+                    <a:blip r:embed="rId21"/>
                     <a:stretch>
                       <a:fillRect/>
                     </a:stretch>
@@ -25242,8 +25074,6 @@
         </w:rPr>
         <w:t>SWMM</w:t>
       </w:r>
-      <w:bookmarkStart w:id="0" w:name="_GoBack"/>
-      <w:bookmarkEnd w:id="0"/>
       <w:r>
         <w:rPr>
           <w:rFonts w:ascii="Times New Roman" w:eastAsia="宋体" w:hAnsi="Times New Roman" w:cs="Times New Roman" w:hint="eastAsia"/>
@@ -25338,7 +25168,7 @@
                     <pic:cNvPicPr/>
                   </pic:nvPicPr>
                   <pic:blipFill>
-                    <a:blip r:embed="rId23"/>
+                    <a:blip r:embed="rId22"/>
                     <a:stretch>
                       <a:fillRect/>
                     </a:stretch>
@@ -25378,7 +25208,7 @@
                     <pic:cNvPicPr/>
                   </pic:nvPicPr>
                   <pic:blipFill>
-                    <a:blip r:embed="rId24"/>
+                    <a:blip r:embed="rId23"/>
                     <a:stretch>
                       <a:fillRect/>
                     </a:stretch>
@@ -26487,6 +26317,7 @@
     <w:rsidRoot w:val="00A77662"/>
     <w:rsid w:val="000D275B"/>
     <w:rsid w:val="001620AD"/>
+    <w:rsid w:val="001F6CC6"/>
     <w:rsid w:val="005D2BA5"/>
     <w:rsid w:val="005F176F"/>
     <w:rsid w:val="009D0D64"/>

</xml_diff>